<commit_message>
Fixed JRE version requirement
</commit_message>
<xml_diff>
--- a/Readme.docx
+++ b/Readme.docx
@@ -1,6 +1,6 @@
 
 <file path=word/document.xml><?xml version="1.0" encoding="utf-8"?>
-<w:document xmlns:wpc="http://schemas.microsoft.com/office/word/2010/wordprocessingCanvas" xmlns:cx="http://schemas.microsoft.com/office/drawing/2014/chartex" xmlns:cx1="http://schemas.microsoft.com/office/drawing/2015/9/8/chartex" xmlns:mc="http://schemas.openxmlformats.org/markup-compatibility/2006" xmlns:o="urn:schemas-microsoft-com:office:office" xmlns:r="http://schemas.openxmlformats.org/officeDocument/2006/relationships" xmlns:m="http://schemas.openxmlformats.org/officeDocument/2006/math" xmlns:v="urn:schemas-microsoft-com:vml" xmlns:wp14="http://schemas.microsoft.com/office/word/2010/wordprocessingDrawing" xmlns:wp="http://schemas.openxmlformats.org/drawingml/2006/wordprocessingDrawing" xmlns:w10="urn:schemas-microsoft-com:office:word" xmlns:w="http://schemas.openxmlformats.org/wordprocessingml/2006/main" xmlns:w14="http://schemas.microsoft.com/office/word/2010/wordml" xmlns:w15="http://schemas.microsoft.com/office/word/2012/wordml" xmlns:w16se="http://schemas.microsoft.com/office/word/2015/wordml/symex" xmlns:wpg="http://schemas.microsoft.com/office/word/2010/wordprocessingGroup" xmlns:wpi="http://schemas.microsoft.com/office/word/2010/wordprocessingInk" xmlns:wne="http://schemas.microsoft.com/office/word/2006/wordml" xmlns:wps="http://schemas.microsoft.com/office/word/2010/wordprocessingShape" mc:Ignorable="w14 w15 w16se wp14">
+<w:document xmlns:wpc="http://schemas.microsoft.com/office/word/2010/wordprocessingCanvas" xmlns:cx="http://schemas.microsoft.com/office/drawing/2014/chartex" xmlns:cx1="http://schemas.microsoft.com/office/drawing/2015/9/8/chartex" xmlns:cx2="http://schemas.microsoft.com/office/drawing/2015/10/21/chartex" xmlns:mc="http://schemas.openxmlformats.org/markup-compatibility/2006" xmlns:o="urn:schemas-microsoft-com:office:office" xmlns:r="http://schemas.openxmlformats.org/officeDocument/2006/relationships" xmlns:m="http://schemas.openxmlformats.org/officeDocument/2006/math" xmlns:v="urn:schemas-microsoft-com:vml" xmlns:wp14="http://schemas.microsoft.com/office/word/2010/wordprocessingDrawing" xmlns:wp="http://schemas.openxmlformats.org/drawingml/2006/wordprocessingDrawing" xmlns:w10="urn:schemas-microsoft-com:office:word" xmlns:w="http://schemas.openxmlformats.org/wordprocessingml/2006/main" xmlns:w14="http://schemas.microsoft.com/office/word/2010/wordml" xmlns:w15="http://schemas.microsoft.com/office/word/2012/wordml" xmlns:w16se="http://schemas.microsoft.com/office/word/2015/wordml/symex" xmlns:wpg="http://schemas.microsoft.com/office/word/2010/wordprocessingGroup" xmlns:wpi="http://schemas.microsoft.com/office/word/2010/wordprocessingInk" xmlns:wne="http://schemas.microsoft.com/office/word/2006/wordml" xmlns:wps="http://schemas.microsoft.com/office/word/2010/wordprocessingShape" mc:Ignorable="w14 w15 w16se wp14">
   <w:body>
     <w:p>
       <w:pPr>
@@ -138,7 +138,15 @@
         </w:numPr>
       </w:pPr>
       <w:r>
-        <w:t>The application requires JRE 7 or newer.</w:t>
+        <w:t xml:space="preserve">The application requires JRE </w:t>
+      </w:r>
+      <w:r>
+        <w:t>8</w:t>
+      </w:r>
+      <w:bookmarkStart w:id="0" w:name="_GoBack"/>
+      <w:bookmarkEnd w:id="0"/>
+      <w:r>
+        <w:t xml:space="preserve"> or newer.</w:t>
       </w:r>
     </w:p>
     <w:p>
@@ -150,16 +158,7 @@
         </w:numPr>
       </w:pPr>
       <w:r>
-        <w:t xml:space="preserve">The application can be run either using a swing interface or a console interface, </w:t>
-      </w:r>
-      <w:r>
-        <w:t xml:space="preserve">both </w:t>
-      </w:r>
-      <w:r>
-        <w:t xml:space="preserve">are </w:t>
-      </w:r>
-      <w:r>
-        <w:t>completely loosely coupled from the main calculation engine, they both monitor the tax calculation progress using the observer design pattern</w:t>
+        <w:t>The application can be run either using a swing interface or a console interface, both are completely loosely coupled from the main calculation engine, they both monitor the tax calculation progress using the observer design pattern</w:t>
       </w:r>
     </w:p>
     <w:p>
@@ -344,16 +343,7 @@
         <w:t xml:space="preserve">, you will </w:t>
       </w:r>
       <w:r>
-        <w:t xml:space="preserve">need </w:t>
-      </w:r>
-      <w:r>
-        <w:t xml:space="preserve">to supply </w:t>
-      </w:r>
-      <w:r>
-        <w:t>arguments through the “Run Configuration” dialog</w:t>
-      </w:r>
-      <w:r>
-        <w:t>, the first argument is the path to the input CSV file and the second argument is the path to the output CSV file.</w:t>
+        <w:t>need to supply arguments through the “Run Configuration” dialog, the first argument is the path to the input CSV file and the second argument is the path to the output CSV file.</w:t>
       </w:r>
     </w:p>
     <w:p>
@@ -430,8 +420,6 @@
         <w:pStyle w:val="ListParagraph"/>
         <w:ind w:left="1080"/>
       </w:pPr>
-      <w:bookmarkStart w:id="0" w:name="_GoBack"/>
-      <w:bookmarkEnd w:id="0"/>
     </w:p>
     <w:p>
       <w:pPr>
@@ -530,7 +518,7 @@
 </file>
 
 <file path=word/numbering.xml><?xml version="1.0" encoding="utf-8"?>
-<w:numbering xmlns:wpc="http://schemas.microsoft.com/office/word/2010/wordprocessingCanvas" xmlns:cx="http://schemas.microsoft.com/office/drawing/2014/chartex" xmlns:cx1="http://schemas.microsoft.com/office/drawing/2015/9/8/chartex" xmlns:mc="http://schemas.openxmlformats.org/markup-compatibility/2006" xmlns:o="urn:schemas-microsoft-com:office:office" xmlns:r="http://schemas.openxmlformats.org/officeDocument/2006/relationships" xmlns:m="http://schemas.openxmlformats.org/officeDocument/2006/math" xmlns:v="urn:schemas-microsoft-com:vml" xmlns:wp14="http://schemas.microsoft.com/office/word/2010/wordprocessingDrawing" xmlns:wp="http://schemas.openxmlformats.org/drawingml/2006/wordprocessingDrawing" xmlns:w10="urn:schemas-microsoft-com:office:word" xmlns:w="http://schemas.openxmlformats.org/wordprocessingml/2006/main" xmlns:w14="http://schemas.microsoft.com/office/word/2010/wordml" xmlns:w15="http://schemas.microsoft.com/office/word/2012/wordml" xmlns:w16se="http://schemas.microsoft.com/office/word/2015/wordml/symex" xmlns:wpg="http://schemas.microsoft.com/office/word/2010/wordprocessingGroup" xmlns:wpi="http://schemas.microsoft.com/office/word/2010/wordprocessingInk" xmlns:wne="http://schemas.microsoft.com/office/word/2006/wordml" xmlns:wps="http://schemas.microsoft.com/office/word/2010/wordprocessingShape" mc:Ignorable="w14 w15 w16se wp14">
+<w:numbering xmlns:wpc="http://schemas.microsoft.com/office/word/2010/wordprocessingCanvas" xmlns:cx="http://schemas.microsoft.com/office/drawing/2014/chartex" xmlns:cx1="http://schemas.microsoft.com/office/drawing/2015/9/8/chartex" xmlns:cx2="http://schemas.microsoft.com/office/drawing/2015/10/21/chartex" xmlns:mc="http://schemas.openxmlformats.org/markup-compatibility/2006" xmlns:o="urn:schemas-microsoft-com:office:office" xmlns:r="http://schemas.openxmlformats.org/officeDocument/2006/relationships" xmlns:m="http://schemas.openxmlformats.org/officeDocument/2006/math" xmlns:v="urn:schemas-microsoft-com:vml" xmlns:wp14="http://schemas.microsoft.com/office/word/2010/wordprocessingDrawing" xmlns:wp="http://schemas.openxmlformats.org/drawingml/2006/wordprocessingDrawing" xmlns:w10="urn:schemas-microsoft-com:office:word" xmlns:w="http://schemas.openxmlformats.org/wordprocessingml/2006/main" xmlns:w14="http://schemas.microsoft.com/office/word/2010/wordml" xmlns:w15="http://schemas.microsoft.com/office/word/2012/wordml" xmlns:w16se="http://schemas.microsoft.com/office/word/2015/wordml/symex" xmlns:wpg="http://schemas.microsoft.com/office/word/2010/wordprocessingGroup" xmlns:wpi="http://schemas.microsoft.com/office/word/2010/wordprocessingInk" xmlns:wne="http://schemas.microsoft.com/office/word/2006/wordml" xmlns:wps="http://schemas.microsoft.com/office/word/2010/wordprocessingShape" mc:Ignorable="w14 w15 w16se wp14">
   <w:abstractNum w:abstractNumId="0" w15:restartNumberingAfterBreak="0">
     <w:nsid w:val="1B955566"/>
     <w:multiLevelType w:val="hybridMultilevel"/>
@@ -1174,7 +1162,7 @@
       </w:pPr>
     </w:pPrDefault>
   </w:docDefaults>
-  <w:latentStyles w:defLockedState="0" w:defUIPriority="99" w:defSemiHidden="0" w:defUnhideWhenUsed="0" w:defQFormat="0" w:count="371">
+  <w:latentStyles w:defLockedState="0" w:defUIPriority="99" w:defSemiHidden="0" w:defUnhideWhenUsed="0" w:defQFormat="0" w:count="372">
     <w:lsdException w:name="Normal" w:uiPriority="0" w:qFormat="1"/>
     <w:lsdException w:name="heading 1" w:uiPriority="9" w:qFormat="1"/>
     <w:lsdException w:name="heading 2" w:semiHidden="1" w:uiPriority="9" w:unhideWhenUsed="1" w:qFormat="1"/>
@@ -1280,7 +1268,6 @@
     <w:lsdException w:name="HTML Sample" w:semiHidden="1" w:unhideWhenUsed="1"/>
     <w:lsdException w:name="HTML Typewriter" w:semiHidden="1" w:unhideWhenUsed="1"/>
     <w:lsdException w:name="HTML Variable" w:semiHidden="1" w:unhideWhenUsed="1"/>
-    <w:lsdException w:name="Normal Table" w:semiHidden="1" w:unhideWhenUsed="1"/>
     <w:lsdException w:name="annotation subject" w:semiHidden="1" w:unhideWhenUsed="1"/>
     <w:lsdException w:name="No List" w:semiHidden="1" w:unhideWhenUsed="1"/>
     <w:lsdException w:name="Outline List 1" w:semiHidden="1" w:unhideWhenUsed="1"/>
@@ -1327,10 +1314,8 @@
     <w:lsdException w:name="Table Subtle 2" w:semiHidden="1" w:unhideWhenUsed="1"/>
     <w:lsdException w:name="Table Web 1" w:semiHidden="1" w:unhideWhenUsed="1"/>
     <w:lsdException w:name="Table Web 2" w:semiHidden="1" w:unhideWhenUsed="1"/>
-    <w:lsdException w:name="Table Web 3" w:semiHidden="1" w:unhideWhenUsed="1"/>
     <w:lsdException w:name="Balloon Text" w:semiHidden="1" w:unhideWhenUsed="1"/>
     <w:lsdException w:name="Table Grid" w:uiPriority="39"/>
-    <w:lsdException w:name="Table Theme" w:semiHidden="1" w:unhideWhenUsed="1"/>
     <w:lsdException w:name="Placeholder Text" w:semiHidden="1"/>
     <w:lsdException w:name="No Spacing" w:uiPriority="1" w:qFormat="1"/>
     <w:lsdException w:name="Light Shading" w:uiPriority="60"/>
@@ -1546,6 +1531,7 @@
     <w:lsdException w:name="List Table 5 Dark Accent 6" w:uiPriority="50"/>
     <w:lsdException w:name="List Table 6 Colorful Accent 6" w:uiPriority="51"/>
     <w:lsdException w:name="List Table 7 Colorful Accent 6" w:uiPriority="52"/>
+    <w:lsdException w:name="Mention" w:semiHidden="1" w:unhideWhenUsed="1"/>
   </w:latentStyles>
   <w:style w:type="paragraph" w:default="1" w:styleId="Normal">
     <w:name w:val="Normal"/>

</xml_diff>